<commit_message>
Changed the return instructions to generate a git patch
</commit_message>
<xml_diff>
--- a/Instructions.docx
+++ b/Instructions.docx
@@ -29,7 +29,15 @@
     </w:p>
     <w:p>
       <w:r>
-        <w:t>In the Visual Studio solution there is a project called “AjaxSearch” which contains several bugs. It is a simple MVC application that filters a set of contacts in a quick and reactive way (with the goal of providing a good/fluid user experience).</w:t>
+        <w:t>In the Visual Studio solution there is a project called “</w:t>
+      </w:r>
+      <w:proofErr w:type="spellStart"/>
+      <w:r>
+        <w:t>AjaxSearch</w:t>
+      </w:r>
+      <w:proofErr w:type="spellEnd"/>
+      <w:r>
+        <w:t>” which contains several bugs. It is a simple MVC application that filters a set of contacts in a quick and reactive way (with the goal of providing a good/fluid user experience).</w:t>
       </w:r>
     </w:p>
     <w:p/>
@@ -135,11 +143,24 @@
         </w:numPr>
       </w:pPr>
       <w:r>
-        <w:t>Implement the AddNode method</w:t>
-      </w:r>
-      <w:r>
-        <w:t xml:space="preserve"> in NewCode1\BST\Tree.cs</w:t>
-      </w:r>
+        <w:t xml:space="preserve">Implement the </w:t>
+      </w:r>
+      <w:proofErr w:type="spellStart"/>
+      <w:r>
+        <w:t>AddNode</w:t>
+      </w:r>
+      <w:proofErr w:type="spellEnd"/>
+      <w:r>
+        <w:t xml:space="preserve"> method</w:t>
+      </w:r>
+      <w:r>
+        <w:t xml:space="preserve"> in NewCode1\BST\</w:t>
+      </w:r>
+      <w:proofErr w:type="spellStart"/>
+      <w:r>
+        <w:t>Tree.cs</w:t>
+      </w:r>
+      <w:proofErr w:type="spellEnd"/>
       <w:r>
         <w:t xml:space="preserve"> so it populates a B</w:t>
       </w:r>
@@ -514,7 +535,31 @@
         </w:numPr>
       </w:pPr>
       <w:r>
-        <w:t>In the Solution Explorer, right click the “AjaxSearch” project, and select “Set as startup Porject”</w:t>
+        <w:t>In the Solution Explorer, right click the “</w:t>
+      </w:r>
+      <w:proofErr w:type="spellStart"/>
+      <w:r>
+        <w:t>AjaxSearch</w:t>
+      </w:r>
+      <w:proofErr w:type="spellEnd"/>
+      <w:r>
+        <w:t xml:space="preserve">” project, and select “Set as </w:t>
+      </w:r>
+      <w:proofErr w:type="spellStart"/>
+      <w:r>
+        <w:t>startup</w:t>
+      </w:r>
+      <w:proofErr w:type="spellEnd"/>
+      <w:r>
+        <w:t xml:space="preserve"> </w:t>
+      </w:r>
+      <w:proofErr w:type="spellStart"/>
+      <w:r>
+        <w:t>Porject</w:t>
+      </w:r>
+      <w:proofErr w:type="spellEnd"/>
+      <w:r>
+        <w:t>”</w:t>
       </w:r>
     </w:p>
     <w:p/>
@@ -640,6 +685,9 @@
         <w:pStyle w:val="ListParagraph"/>
       </w:pPr>
       <w:r>
+        <w:rPr>
+          <w:noProof/>
+        </w:rPr>
         <w:lastRenderedPageBreak/>
         <w:drawing>
           <wp:inline distT="0" distB="0" distL="0" distR="0" wp14:anchorId="4C996558" wp14:editId="493067DF">
@@ -691,8 +739,58 @@
     </w:p>
     <w:p>
       <w:r>
-        <w:t>Our email system blocks executable files; before you zip your solution up, please ensure all .DLL’s, .EXE’s, .OBJ’s files are removed</w:t>
-      </w:r>
+        <w:t>Our email system blocks executable</w:t>
+      </w:r>
+      <w:r>
+        <w:t xml:space="preserve"> and zip</w:t>
+      </w:r>
+      <w:r>
+        <w:t xml:space="preserve"> files;</w:t>
+      </w:r>
+      <w:r>
+        <w:t xml:space="preserve"> </w:t>
+      </w:r>
+      <w:proofErr w:type="gramStart"/>
+      <w:r>
+        <w:t>so</w:t>
+      </w:r>
+      <w:proofErr w:type="gramEnd"/>
+      <w:r>
+        <w:t xml:space="preserve"> would you be kind enough to create a GIT patch file. E.g. run the following command and send the resulting file:</w:t>
+      </w:r>
+    </w:p>
+    <w:p>
+      <w:pPr>
+        <w:ind w:left="720"/>
+      </w:pPr>
+    </w:p>
+    <w:p>
+      <w:pPr>
+        <w:ind w:left="720"/>
+      </w:pPr>
+      <w:r>
+        <w:t>git format-patch origin/master --</w:t>
+      </w:r>
+      <w:proofErr w:type="spellStart"/>
+      <w:r>
+        <w:t>stdout</w:t>
+      </w:r>
+      <w:proofErr w:type="spellEnd"/>
+      <w:r>
+        <w:t xml:space="preserve"> &gt;</w:t>
+      </w:r>
+      <w:r>
+        <w:t xml:space="preserve"> </w:t>
+      </w:r>
+      <w:proofErr w:type="spellStart"/>
+      <w:proofErr w:type="gramStart"/>
+      <w:r>
+        <w:t>techtest.patch</w:t>
+      </w:r>
+      <w:proofErr w:type="spellEnd"/>
+      <w:proofErr w:type="gramEnd"/>
+    </w:p>
+    <w:p>
       <w:bookmarkStart w:id="0" w:name="_GoBack"/>
       <w:bookmarkEnd w:id="0"/>
     </w:p>

</xml_diff>

<commit_message>
Updated the Instructions.docx to include info about how to get the code into visual studio
</commit_message>
<xml_diff>
--- a/Instructions.docx
+++ b/Instructions.docx
@@ -466,7 +466,7 @@
       </w:pPr>
       <w:r>
         <w:lastRenderedPageBreak/>
-        <w:t>Ajax Search Reproduction Steps</w:t>
+        <w:t>Getting started with the Solution</w:t>
       </w:r>
     </w:p>
     <w:p>
@@ -474,11 +474,11 @@
         <w:pStyle w:val="ListParagraph"/>
         <w:numPr>
           <w:ilvl w:val="0"/>
-          <w:numId w:val="11"/>
+          <w:numId w:val="16"/>
         </w:numPr>
       </w:pPr>
       <w:r>
-        <w:t>Open TechTest.sln in Visual Studio 2019</w:t>
+        <w:t>Ensure you have Visual Studio installed</w:t>
       </w:r>
     </w:p>
     <w:p>
@@ -491,150 +491,51 @@
         <w:pStyle w:val="ListParagraph"/>
         <w:numPr>
           <w:ilvl w:val="0"/>
-          <w:numId w:val="11"/>
+          <w:numId w:val="16"/>
         </w:numPr>
       </w:pPr>
       <w:r>
-        <w:t>Open the Package Manager Console and run:</w:t>
-      </w:r>
-    </w:p>
-    <w:p>
-      <w:pPr>
-        <w:pStyle w:val="ListParagraph"/>
-        <w:ind w:left="1440"/>
-        <w:rPr>
-          <w:rFonts w:ascii="Consolas" w:hAnsi="Consolas"/>
-          <w:color w:val="171717"/>
-          <w:sz w:val="18"/>
-          <w:szCs w:val="18"/>
-          <w:shd w:val="clear" w:color="auto" w:fill="F2F2F2"/>
-        </w:rPr>
-      </w:pPr>
-      <w:r>
-        <w:rPr>
-          <w:rFonts w:ascii="Consolas" w:hAnsi="Consolas"/>
-          <w:color w:val="171717"/>
-          <w:sz w:val="18"/>
-          <w:szCs w:val="18"/>
-          <w:shd w:val="clear" w:color="auto" w:fill="F2F2F2"/>
-        </w:rPr>
-        <w:t>Update-Package -reinstall</w:t>
-      </w:r>
-    </w:p>
-    <w:p>
-      <w:pPr>
-        <w:pStyle w:val="ListParagraph"/>
-      </w:pPr>
-    </w:p>
-    <w:p>
-      <w:pPr>
-        <w:pStyle w:val="ListParagraph"/>
-        <w:numPr>
-          <w:ilvl w:val="0"/>
-          <w:numId w:val="11"/>
-        </w:numPr>
-      </w:pPr>
-      <w:r>
-        <w:t>In the Solution Explorer, right click the “</w:t>
-      </w:r>
-      <w:proofErr w:type="spellStart"/>
-      <w:r>
-        <w:t>AjaxSearch</w:t>
-      </w:r>
-      <w:proofErr w:type="spellEnd"/>
-      <w:r>
-        <w:t xml:space="preserve">” project, and select “Set as </w:t>
-      </w:r>
-      <w:proofErr w:type="spellStart"/>
-      <w:r>
-        <w:t>startup</w:t>
-      </w:r>
-      <w:proofErr w:type="spellEnd"/>
-      <w:r>
-        <w:t xml:space="preserve"> </w:t>
-      </w:r>
-      <w:proofErr w:type="spellStart"/>
-      <w:r>
-        <w:t>Porject</w:t>
-      </w:r>
-      <w:proofErr w:type="spellEnd"/>
-      <w:r>
-        <w:t>”</w:t>
-      </w:r>
-    </w:p>
-    <w:p/>
-    <w:p>
-      <w:pPr>
-        <w:pStyle w:val="ListParagraph"/>
-        <w:numPr>
-          <w:ilvl w:val="0"/>
-          <w:numId w:val="11"/>
-        </w:numPr>
-      </w:pPr>
-      <w:r>
-        <w:t xml:space="preserve">Start the debugger / application (so </w:t>
-      </w:r>
-      <w:r>
-        <w:t>your browser</w:t>
-      </w:r>
-      <w:r>
-        <w:t xml:space="preserve"> opens on it)</w:t>
-      </w:r>
-    </w:p>
-    <w:p/>
-    <w:p>
-      <w:pPr>
-        <w:pStyle w:val="ListParagraph"/>
-        <w:numPr>
-          <w:ilvl w:val="0"/>
-          <w:numId w:val="11"/>
-        </w:numPr>
-      </w:pPr>
-      <w:r>
-        <w:t xml:space="preserve">Launch Fiddler web debugging proxy ( </w:t>
+        <w:t xml:space="preserve">Open </w:t>
       </w:r>
       <w:hyperlink r:id="rId6" w:history="1">
         <w:r>
           <w:rPr>
             <w:rStyle w:val="Hyperlink"/>
           </w:rPr>
-          <w:t>https://www.telerik.com/download/fiddler/fiddler4</w:t>
+          <w:t>https://dev.azure.com/rsmukpublic/_git/audITRecruitment</w:t>
         </w:r>
       </w:hyperlink>
-      <w:r>
-        <w:t xml:space="preserve"> )</w:t>
-      </w:r>
-      <w:r>
-        <w:t xml:space="preserve"> [Note. you may need to launch it “As Administrator” so it can capture the local host traffic]</w:t>
-      </w:r>
-    </w:p>
-    <w:p/>
+    </w:p>
+    <w:p>
+      <w:pPr>
+        <w:pStyle w:val="ListParagraph"/>
+      </w:pPr>
+    </w:p>
     <w:p>
       <w:pPr>
         <w:pStyle w:val="ListParagraph"/>
         <w:numPr>
           <w:ilvl w:val="0"/>
-          <w:numId w:val="11"/>
+          <w:numId w:val="16"/>
         </w:numPr>
       </w:pPr>
       <w:r>
-        <w:t>Set Fiddler to Simulate Modem Speeds</w:t>
-      </w:r>
-    </w:p>
-    <w:p>
-      <w:pPr>
-        <w:pStyle w:val="ListParagraph"/>
-        <w:ind w:left="1440"/>
+        <w:t>Click the “Clone” button</w:t>
+      </w:r>
+    </w:p>
+    <w:p>
+      <w:pPr>
+        <w:pStyle w:val="ListParagraph"/>
       </w:pPr>
       <w:r>
         <w:rPr>
           <w:noProof/>
         </w:rPr>
         <w:drawing>
-          <wp:inline distT="0" distB="0" distL="0" distR="0" wp14:anchorId="05A5E1F7" wp14:editId="47DA6A9E">
-            <wp:extent cx="5457825" cy="3714750"/>
-            <wp:effectExtent l="0" t="0" r="9525" b="0"/>
-            <wp:docPr id="1" name="Picture 1"/>
+          <wp:inline distT="0" distB="0" distL="0" distR="0" wp14:anchorId="52E080F3" wp14:editId="375E4E94">
+            <wp:extent cx="1666800" cy="766800"/>
+            <wp:effectExtent l="0" t="0" r="0" b="0"/>
+            <wp:docPr id="2" name="Picture 2"/>
             <wp:cNvGraphicFramePr>
               <a:graphicFrameLocks xmlns:a="http://schemas.openxmlformats.org/drawingml/2006/main" noChangeAspect="1"/>
             </wp:cNvGraphicFramePr>
@@ -654,7 +555,7 @@
                   <pic:spPr>
                     <a:xfrm>
                       <a:off x="0" y="0"/>
-                      <a:ext cx="5457825" cy="3714750"/>
+                      <a:ext cx="1666800" cy="766800"/>
                     </a:xfrm>
                     <a:prstGeom prst="rect">
                       <a:avLst/>
@@ -667,17 +568,21 @@
         </w:drawing>
       </w:r>
     </w:p>
-    <w:p/>
+    <w:p>
+      <w:pPr>
+        <w:pStyle w:val="ListParagraph"/>
+      </w:pPr>
+    </w:p>
     <w:p>
       <w:pPr>
         <w:pStyle w:val="ListParagraph"/>
         <w:numPr>
           <w:ilvl w:val="0"/>
-          <w:numId w:val="11"/>
+          <w:numId w:val="16"/>
         </w:numPr>
       </w:pPr>
       <w:r>
-        <w:t xml:space="preserve">In your browser; search for “x”; then remove the text and very quickly retype the “x”. If all went well, you should be looking at the full set of contacts and not just the ones which contain the letter “x”. </w:t>
+        <w:t>Select “Clone in Visual Studio”</w:t>
       </w:r>
     </w:p>
     <w:p>
@@ -688,12 +593,11 @@
         <w:rPr>
           <w:noProof/>
         </w:rPr>
-        <w:lastRenderedPageBreak/>
         <w:drawing>
-          <wp:inline distT="0" distB="0" distL="0" distR="0" wp14:anchorId="4C996558" wp14:editId="493067DF">
-            <wp:extent cx="6645910" cy="4725035"/>
+          <wp:inline distT="0" distB="0" distL="0" distR="0" wp14:anchorId="410E18FD" wp14:editId="37F952BE">
+            <wp:extent cx="2383200" cy="2016000"/>
             <wp:effectExtent l="0" t="0" r="0" b="0"/>
-            <wp:docPr id="7" name="Picture 7"/>
+            <wp:docPr id="3" name="Picture 3"/>
             <wp:cNvGraphicFramePr>
               <a:graphicFrameLocks xmlns:a="http://schemas.openxmlformats.org/drawingml/2006/main" noChangeAspect="1"/>
             </wp:cNvGraphicFramePr>
@@ -713,7 +617,7 @@
                   <pic:spPr>
                     <a:xfrm>
                       <a:off x="0" y="0"/>
-                      <a:ext cx="6645910" cy="4725035"/>
+                      <a:ext cx="2383200" cy="2016000"/>
                     </a:xfrm>
                     <a:prstGeom prst="rect">
                       <a:avLst/>
@@ -725,9 +629,321 @@
           </wp:inline>
         </w:drawing>
       </w:r>
+    </w:p>
+    <w:p>
+      <w:pPr>
+        <w:pStyle w:val="ListParagraph"/>
+      </w:pPr>
+    </w:p>
+    <w:p>
+      <w:pPr>
+        <w:pStyle w:val="ListParagraph"/>
+        <w:numPr>
+          <w:ilvl w:val="0"/>
+          <w:numId w:val="16"/>
+        </w:numPr>
+      </w:pPr>
+      <w:r>
+        <w:t>Select a local folder to clone into:</w:t>
+      </w:r>
+    </w:p>
+    <w:p>
+      <w:pPr>
+        <w:pStyle w:val="ListParagraph"/>
+      </w:pPr>
+      <w:r>
+        <w:rPr>
+          <w:noProof/>
+        </w:rPr>
+        <w:drawing>
+          <wp:inline distT="0" distB="0" distL="0" distR="0" wp14:anchorId="163491C6" wp14:editId="72E807BB">
+            <wp:extent cx="2462400" cy="1130400"/>
+            <wp:effectExtent l="0" t="0" r="0" b="0"/>
+            <wp:docPr id="5" name="Picture 5"/>
+            <wp:cNvGraphicFramePr>
+              <a:graphicFrameLocks xmlns:a="http://schemas.openxmlformats.org/drawingml/2006/main" noChangeAspect="1"/>
+            </wp:cNvGraphicFramePr>
+            <a:graphic xmlns:a="http://schemas.openxmlformats.org/drawingml/2006/main">
+              <a:graphicData uri="http://schemas.openxmlformats.org/drawingml/2006/picture">
+                <pic:pic xmlns:pic="http://schemas.openxmlformats.org/drawingml/2006/picture">
+                  <pic:nvPicPr>
+                    <pic:cNvPr id="1" name=""/>
+                    <pic:cNvPicPr/>
+                  </pic:nvPicPr>
+                  <pic:blipFill>
+                    <a:blip r:embed="rId9"/>
+                    <a:stretch>
+                      <a:fillRect/>
+                    </a:stretch>
+                  </pic:blipFill>
+                  <pic:spPr>
+                    <a:xfrm>
+                      <a:off x="0" y="0"/>
+                      <a:ext cx="2462400" cy="1130400"/>
+                    </a:xfrm>
+                    <a:prstGeom prst="rect">
+                      <a:avLst/>
+                    </a:prstGeom>
+                  </pic:spPr>
+                </pic:pic>
+              </a:graphicData>
+            </a:graphic>
+          </wp:inline>
+        </w:drawing>
+      </w:r>
+    </w:p>
+    <w:p>
+      <w:pPr>
+        <w:pStyle w:val="ListParagraph"/>
+      </w:pPr>
+    </w:p>
+    <w:p>
+      <w:pPr>
+        <w:pStyle w:val="ListParagraph"/>
+        <w:numPr>
+          <w:ilvl w:val="0"/>
+          <w:numId w:val="16"/>
+        </w:numPr>
+      </w:pPr>
+      <w:r>
+        <w:t>Open the Package Manager Console and run:</w:t>
+      </w:r>
+    </w:p>
+    <w:p>
+      <w:pPr>
+        <w:ind w:left="360"/>
+      </w:pPr>
+    </w:p>
+    <w:p>
+      <w:pPr>
+        <w:pStyle w:val="ListParagraph"/>
+        <w:ind w:left="1440"/>
+        <w:rPr>
+          <w:rFonts w:ascii="Courier New" w:hAnsi="Courier New" w:cs="Courier New"/>
+        </w:rPr>
+      </w:pPr>
+      <w:r>
+        <w:rPr>
+          <w:rFonts w:ascii="Courier New" w:hAnsi="Courier New" w:cs="Courier New"/>
+          <w:color w:val="171717"/>
+          <w:sz w:val="18"/>
+          <w:szCs w:val="18"/>
+          <w:shd w:val="clear" w:color="auto" w:fill="F2F2F2"/>
+        </w:rPr>
+        <w:t>Update-Package -reinstall</w:t>
+      </w:r>
+    </w:p>
+    <w:p/>
+    <w:p>
+      <w:pPr>
+        <w:pStyle w:val="Heading1"/>
+      </w:pPr>
+      <w:r>
+        <w:t>Ajax Search Reproduction Steps</w:t>
+      </w:r>
+    </w:p>
+    <w:p>
+      <w:pPr>
+        <w:pStyle w:val="ListParagraph"/>
+        <w:numPr>
+          <w:ilvl w:val="0"/>
+          <w:numId w:val="14"/>
+        </w:numPr>
+      </w:pPr>
+      <w:r>
+        <w:t>In the Solution Explorer, right click the “</w:t>
+      </w:r>
+      <w:proofErr w:type="spellStart"/>
+      <w:r>
+        <w:t>AjaxSearch</w:t>
+      </w:r>
+      <w:proofErr w:type="spellEnd"/>
+      <w:r>
+        <w:t xml:space="preserve">” project, and select “Set as </w:t>
+      </w:r>
+      <w:proofErr w:type="spellStart"/>
+      <w:r>
+        <w:t>startup</w:t>
+      </w:r>
+      <w:proofErr w:type="spellEnd"/>
       <w:r>
         <w:t xml:space="preserve"> </w:t>
       </w:r>
+      <w:proofErr w:type="spellStart"/>
+      <w:r>
+        <w:t>Porject</w:t>
+      </w:r>
+      <w:proofErr w:type="spellEnd"/>
+      <w:r>
+        <w:t>”</w:t>
+      </w:r>
+    </w:p>
+    <w:p/>
+    <w:p>
+      <w:pPr>
+        <w:pStyle w:val="ListParagraph"/>
+        <w:numPr>
+          <w:ilvl w:val="0"/>
+          <w:numId w:val="14"/>
+        </w:numPr>
+      </w:pPr>
+      <w:r>
+        <w:t xml:space="preserve">Start the debugger / application (so </w:t>
+      </w:r>
+      <w:r>
+        <w:t>your browser</w:t>
+      </w:r>
+      <w:r>
+        <w:t xml:space="preserve"> opens on it)</w:t>
+      </w:r>
+    </w:p>
+    <w:p/>
+    <w:p>
+      <w:pPr>
+        <w:pStyle w:val="ListParagraph"/>
+        <w:numPr>
+          <w:ilvl w:val="0"/>
+          <w:numId w:val="14"/>
+        </w:numPr>
+      </w:pPr>
+      <w:r>
+        <w:t xml:space="preserve">Launch Fiddler web debugging proxy ( </w:t>
+      </w:r>
+      <w:hyperlink r:id="rId10" w:history="1">
+        <w:r>
+          <w:rPr>
+            <w:rStyle w:val="Hyperlink"/>
+          </w:rPr>
+          <w:t>https://www.telerik.com/download/fiddler/fiddler4</w:t>
+        </w:r>
+      </w:hyperlink>
+      <w:r>
+        <w:t xml:space="preserve"> )</w:t>
+      </w:r>
+      <w:r>
+        <w:t xml:space="preserve"> [Note. you may need to launch it “As Administrator” so it can capture the local host traffic]</w:t>
+      </w:r>
+    </w:p>
+    <w:p/>
+    <w:p>
+      <w:pPr>
+        <w:pStyle w:val="ListParagraph"/>
+        <w:numPr>
+          <w:ilvl w:val="0"/>
+          <w:numId w:val="14"/>
+        </w:numPr>
+      </w:pPr>
+      <w:r>
+        <w:t>Set Fiddler to Simulate Modem Speeds</w:t>
+      </w:r>
+    </w:p>
+    <w:p>
+      <w:pPr>
+        <w:pStyle w:val="ListParagraph"/>
+        <w:ind w:left="1440"/>
+      </w:pPr>
+      <w:r>
+        <w:rPr>
+          <w:noProof/>
+        </w:rPr>
+        <w:lastRenderedPageBreak/>
+        <w:drawing>
+          <wp:inline distT="0" distB="0" distL="0" distR="0" wp14:anchorId="05A5E1F7" wp14:editId="4A7D806D">
+            <wp:extent cx="2728800" cy="1857600"/>
+            <wp:effectExtent l="0" t="0" r="0" b="0"/>
+            <wp:docPr id="1" name="Picture 1"/>
+            <wp:cNvGraphicFramePr>
+              <a:graphicFrameLocks xmlns:a="http://schemas.openxmlformats.org/drawingml/2006/main" noChangeAspect="1"/>
+            </wp:cNvGraphicFramePr>
+            <a:graphic xmlns:a="http://schemas.openxmlformats.org/drawingml/2006/main">
+              <a:graphicData uri="http://schemas.openxmlformats.org/drawingml/2006/picture">
+                <pic:pic xmlns:pic="http://schemas.openxmlformats.org/drawingml/2006/picture">
+                  <pic:nvPicPr>
+                    <pic:cNvPr id="1" name=""/>
+                    <pic:cNvPicPr/>
+                  </pic:nvPicPr>
+                  <pic:blipFill>
+                    <a:blip r:embed="rId11"/>
+                    <a:stretch>
+                      <a:fillRect/>
+                    </a:stretch>
+                  </pic:blipFill>
+                  <pic:spPr>
+                    <a:xfrm>
+                      <a:off x="0" y="0"/>
+                      <a:ext cx="2728800" cy="1857600"/>
+                    </a:xfrm>
+                    <a:prstGeom prst="rect">
+                      <a:avLst/>
+                    </a:prstGeom>
+                  </pic:spPr>
+                </pic:pic>
+              </a:graphicData>
+            </a:graphic>
+          </wp:inline>
+        </w:drawing>
+      </w:r>
+    </w:p>
+    <w:p/>
+    <w:p>
+      <w:pPr>
+        <w:pStyle w:val="ListParagraph"/>
+        <w:numPr>
+          <w:ilvl w:val="0"/>
+          <w:numId w:val="14"/>
+        </w:numPr>
+      </w:pPr>
+      <w:r>
+        <w:t xml:space="preserve">In your browser; search for “x”; then remove the text and very quickly retype the “x”. If all went well, you should be looking at the full set of contacts and not just the ones which contain the letter “x”. </w:t>
+      </w:r>
+    </w:p>
+    <w:p>
+      <w:pPr>
+        <w:pStyle w:val="ListParagraph"/>
+      </w:pPr>
+      <w:r>
+        <w:rPr>
+          <w:noProof/>
+        </w:rPr>
+        <w:drawing>
+          <wp:inline distT="0" distB="0" distL="0" distR="0" wp14:anchorId="4C996558" wp14:editId="4BB4BA3A">
+            <wp:extent cx="4680000" cy="3326400"/>
+            <wp:effectExtent l="0" t="0" r="0" b="0"/>
+            <wp:docPr id="7" name="Picture 7"/>
+            <wp:cNvGraphicFramePr>
+              <a:graphicFrameLocks xmlns:a="http://schemas.openxmlformats.org/drawingml/2006/main" noChangeAspect="1"/>
+            </wp:cNvGraphicFramePr>
+            <a:graphic xmlns:a="http://schemas.openxmlformats.org/drawingml/2006/main">
+              <a:graphicData uri="http://schemas.openxmlformats.org/drawingml/2006/picture">
+                <pic:pic xmlns:pic="http://schemas.openxmlformats.org/drawingml/2006/picture">
+                  <pic:nvPicPr>
+                    <pic:cNvPr id="1" name=""/>
+                    <pic:cNvPicPr/>
+                  </pic:nvPicPr>
+                  <pic:blipFill>
+                    <a:blip r:embed="rId12"/>
+                    <a:stretch>
+                      <a:fillRect/>
+                    </a:stretch>
+                  </pic:blipFill>
+                  <pic:spPr>
+                    <a:xfrm>
+                      <a:off x="0" y="0"/>
+                      <a:ext cx="4680000" cy="3326400"/>
+                    </a:xfrm>
+                    <a:prstGeom prst="rect">
+                      <a:avLst/>
+                    </a:prstGeom>
+                  </pic:spPr>
+                </pic:pic>
+              </a:graphicData>
+            </a:graphic>
+          </wp:inline>
+        </w:drawing>
+      </w:r>
+      <w:r>
+        <w:t xml:space="preserve"> </w:t>
+      </w:r>
     </w:p>
     <w:p>
       <w:pPr>
@@ -742,49 +958,108 @@
         <w:t>Our email system blocks executable</w:t>
       </w:r>
       <w:r>
-        <w:t xml:space="preserve"> and zip</w:t>
-      </w:r>
-      <w:r>
-        <w:t xml:space="preserve"> files;</w:t>
+        <w:t xml:space="preserve"> and </w:t>
+      </w:r>
+      <w:r>
+        <w:t>script</w:t>
+      </w:r>
+      <w:r>
+        <w:t xml:space="preserve"> files</w:t>
+      </w:r>
+      <w:r>
+        <w:t xml:space="preserve"> (*.exe / *.</w:t>
+      </w:r>
+      <w:proofErr w:type="spellStart"/>
+      <w:r>
+        <w:t>dll</w:t>
+      </w:r>
+      <w:proofErr w:type="spellEnd"/>
+      <w:r>
+        <w:t xml:space="preserve"> / *.</w:t>
+      </w:r>
+      <w:proofErr w:type="spellStart"/>
+      <w:r>
+        <w:t>obj</w:t>
+      </w:r>
+      <w:proofErr w:type="spellEnd"/>
+      <w:r>
+        <w:t xml:space="preserve"> / *.</w:t>
+      </w:r>
+      <w:proofErr w:type="spellStart"/>
+      <w:r>
+        <w:t>js</w:t>
+      </w:r>
+      <w:proofErr w:type="spellEnd"/>
+      <w:r>
+        <w:t>)</w:t>
+      </w:r>
+      <w:r>
+        <w:t>;</w:t>
       </w:r>
       <w:r>
         <w:t xml:space="preserve"> </w:t>
       </w:r>
-      <w:proofErr w:type="gramStart"/>
-      <w:r>
-        <w:t>so</w:t>
-      </w:r>
-      <w:proofErr w:type="gramEnd"/>
-      <w:r>
-        <w:t xml:space="preserve"> would you be kind enough to create a GIT patch file. E.g. run the following command and send the resulting file:</w:t>
-      </w:r>
-    </w:p>
+      <w:r>
+        <w:t>so,</w:t>
+      </w:r>
+      <w:r>
+        <w:t xml:space="preserve"> would you be kind enough to create a GIT patch file</w:t>
+      </w:r>
+      <w:r>
+        <w:t xml:space="preserve"> containing all your changes</w:t>
+      </w:r>
+      <w:r>
+        <w:t>. E.g. run the following command and send the resulting file:</w:t>
+      </w:r>
+    </w:p>
+    <w:p/>
     <w:p>
       <w:pPr>
         <w:ind w:left="720"/>
-      </w:pPr>
+        <w:rPr>
+          <w:rFonts w:ascii="Courier New" w:hAnsi="Courier New" w:cs="Courier New"/>
+        </w:rPr>
+      </w:pPr>
+      <w:r>
+        <w:rPr>
+          <w:rFonts w:ascii="Courier New" w:hAnsi="Courier New" w:cs="Courier New"/>
+        </w:rPr>
+        <w:t>git commit --all --message "my changes"</w:t>
+      </w:r>
     </w:p>
     <w:p>
       <w:pPr>
         <w:ind w:left="720"/>
-      </w:pPr>
-      <w:r>
+        <w:rPr>
+          <w:rFonts w:ascii="Courier New" w:hAnsi="Courier New" w:cs="Courier New"/>
+        </w:rPr>
+      </w:pPr>
+      <w:r>
+        <w:rPr>
+          <w:rFonts w:ascii="Courier New" w:hAnsi="Courier New" w:cs="Courier New"/>
+        </w:rPr>
         <w:t>git format-patch origin/master --</w:t>
       </w:r>
       <w:proofErr w:type="spellStart"/>
       <w:r>
+        <w:rPr>
+          <w:rFonts w:ascii="Courier New" w:hAnsi="Courier New" w:cs="Courier New"/>
+        </w:rPr>
         <w:t>stdout</w:t>
       </w:r>
       <w:proofErr w:type="spellEnd"/>
       <w:r>
-        <w:t xml:space="preserve"> &gt;</w:t>
-      </w:r>
-      <w:r>
-        <w:t xml:space="preserve"> </w:t>
+        <w:rPr>
+          <w:rFonts w:ascii="Courier New" w:hAnsi="Courier New" w:cs="Courier New"/>
+        </w:rPr>
+        <w:t xml:space="preserve"> &gt; </w:t>
       </w:r>
       <w:proofErr w:type="spellStart"/>
       <w:proofErr w:type="gramStart"/>
       <w:r>
+        <w:rPr>
+          <w:rFonts w:ascii="Courier New" w:hAnsi="Courier New" w:cs="Courier New"/>
+        </w:rPr>
         <w:t>techtest.patch</w:t>
       </w:r>
       <w:proofErr w:type="spellEnd"/>
@@ -1032,6 +1307,94 @@
     </w:lvl>
   </w:abstractNum>
   <w:abstractNum w:abstractNumId="2" w15:restartNumberingAfterBreak="0">
+    <w:nsid w:val="14BB6BEE"/>
+    <w:multiLevelType w:val="hybridMultilevel"/>
+    <w:tmpl w:val="57B88C5E"/>
+    <w:lvl w:ilvl="0" w:tplc="0809000F">
+      <w:numFmt w:val="decimal"/>
+      <w:lvlText w:val="%1."/>
+      <w:lvlJc w:val="left"/>
+      <w:pPr>
+        <w:ind w:left="720" w:hanging="360"/>
+      </w:pPr>
+      <w:rPr>
+        <w:rFonts w:hint="default"/>
+      </w:rPr>
+    </w:lvl>
+    <w:lvl w:ilvl="1" w:tplc="08090019" w:tentative="1">
+      <w:start w:val="1"/>
+      <w:numFmt w:val="lowerLetter"/>
+      <w:lvlText w:val="%2."/>
+      <w:lvlJc w:val="left"/>
+      <w:pPr>
+        <w:ind w:left="1440" w:hanging="360"/>
+      </w:pPr>
+    </w:lvl>
+    <w:lvl w:ilvl="2" w:tplc="0809001B" w:tentative="1">
+      <w:start w:val="1"/>
+      <w:numFmt w:val="lowerRoman"/>
+      <w:lvlText w:val="%3."/>
+      <w:lvlJc w:val="right"/>
+      <w:pPr>
+        <w:ind w:left="2160" w:hanging="180"/>
+      </w:pPr>
+    </w:lvl>
+    <w:lvl w:ilvl="3" w:tplc="0809000F" w:tentative="1">
+      <w:start w:val="1"/>
+      <w:numFmt w:val="decimal"/>
+      <w:lvlText w:val="%4."/>
+      <w:lvlJc w:val="left"/>
+      <w:pPr>
+        <w:ind w:left="2880" w:hanging="360"/>
+      </w:pPr>
+    </w:lvl>
+    <w:lvl w:ilvl="4" w:tplc="08090019" w:tentative="1">
+      <w:start w:val="1"/>
+      <w:numFmt w:val="lowerLetter"/>
+      <w:lvlText w:val="%5."/>
+      <w:lvlJc w:val="left"/>
+      <w:pPr>
+        <w:ind w:left="3600" w:hanging="360"/>
+      </w:pPr>
+    </w:lvl>
+    <w:lvl w:ilvl="5" w:tplc="0809001B" w:tentative="1">
+      <w:start w:val="1"/>
+      <w:numFmt w:val="lowerRoman"/>
+      <w:lvlText w:val="%6."/>
+      <w:lvlJc w:val="right"/>
+      <w:pPr>
+        <w:ind w:left="4320" w:hanging="180"/>
+      </w:pPr>
+    </w:lvl>
+    <w:lvl w:ilvl="6" w:tplc="0809000F" w:tentative="1">
+      <w:start w:val="1"/>
+      <w:numFmt w:val="decimal"/>
+      <w:lvlText w:val="%7."/>
+      <w:lvlJc w:val="left"/>
+      <w:pPr>
+        <w:ind w:left="5040" w:hanging="360"/>
+      </w:pPr>
+    </w:lvl>
+    <w:lvl w:ilvl="7" w:tplc="08090019" w:tentative="1">
+      <w:start w:val="1"/>
+      <w:numFmt w:val="lowerLetter"/>
+      <w:lvlText w:val="%8."/>
+      <w:lvlJc w:val="left"/>
+      <w:pPr>
+        <w:ind w:left="5760" w:hanging="360"/>
+      </w:pPr>
+    </w:lvl>
+    <w:lvl w:ilvl="8" w:tplc="0809001B" w:tentative="1">
+      <w:start w:val="1"/>
+      <w:numFmt w:val="lowerRoman"/>
+      <w:lvlText w:val="%9."/>
+      <w:lvlJc w:val="right"/>
+      <w:pPr>
+        <w:ind w:left="6480" w:hanging="180"/>
+      </w:pPr>
+    </w:lvl>
+  </w:abstractNum>
+  <w:abstractNum w:abstractNumId="3" w15:restartNumberingAfterBreak="0">
     <w:nsid w:val="222B05A4"/>
     <w:multiLevelType w:val="hybridMultilevel"/>
     <w:tmpl w:val="16A2AC84"/>
@@ -1144,7 +1507,93 @@
       </w:rPr>
     </w:lvl>
   </w:abstractNum>
-  <w:abstractNum w:abstractNumId="3" w15:restartNumberingAfterBreak="0">
+  <w:abstractNum w:abstractNumId="4" w15:restartNumberingAfterBreak="0">
+    <w:nsid w:val="24D95AF2"/>
+    <w:multiLevelType w:val="hybridMultilevel"/>
+    <w:tmpl w:val="0F8CBAB4"/>
+    <w:lvl w:ilvl="0" w:tplc="0809000F">
+      <w:start w:val="1"/>
+      <w:numFmt w:val="decimal"/>
+      <w:lvlText w:val="%1."/>
+      <w:lvlJc w:val="left"/>
+      <w:pPr>
+        <w:ind w:left="720" w:hanging="360"/>
+      </w:pPr>
+    </w:lvl>
+    <w:lvl w:ilvl="1" w:tplc="08090019">
+      <w:start w:val="1"/>
+      <w:numFmt w:val="lowerLetter"/>
+      <w:lvlText w:val="%2."/>
+      <w:lvlJc w:val="left"/>
+      <w:pPr>
+        <w:ind w:left="1440" w:hanging="360"/>
+      </w:pPr>
+    </w:lvl>
+    <w:lvl w:ilvl="2" w:tplc="0809001B" w:tentative="1">
+      <w:start w:val="1"/>
+      <w:numFmt w:val="lowerRoman"/>
+      <w:lvlText w:val="%3."/>
+      <w:lvlJc w:val="right"/>
+      <w:pPr>
+        <w:ind w:left="2160" w:hanging="180"/>
+      </w:pPr>
+    </w:lvl>
+    <w:lvl w:ilvl="3" w:tplc="0809000F" w:tentative="1">
+      <w:start w:val="1"/>
+      <w:numFmt w:val="decimal"/>
+      <w:lvlText w:val="%4."/>
+      <w:lvlJc w:val="left"/>
+      <w:pPr>
+        <w:ind w:left="2880" w:hanging="360"/>
+      </w:pPr>
+    </w:lvl>
+    <w:lvl w:ilvl="4" w:tplc="08090019" w:tentative="1">
+      <w:start w:val="1"/>
+      <w:numFmt w:val="lowerLetter"/>
+      <w:lvlText w:val="%5."/>
+      <w:lvlJc w:val="left"/>
+      <w:pPr>
+        <w:ind w:left="3600" w:hanging="360"/>
+      </w:pPr>
+    </w:lvl>
+    <w:lvl w:ilvl="5" w:tplc="0809001B" w:tentative="1">
+      <w:start w:val="1"/>
+      <w:numFmt w:val="lowerRoman"/>
+      <w:lvlText w:val="%6."/>
+      <w:lvlJc w:val="right"/>
+      <w:pPr>
+        <w:ind w:left="4320" w:hanging="180"/>
+      </w:pPr>
+    </w:lvl>
+    <w:lvl w:ilvl="6" w:tplc="0809000F" w:tentative="1">
+      <w:start w:val="1"/>
+      <w:numFmt w:val="decimal"/>
+      <w:lvlText w:val="%7."/>
+      <w:lvlJc w:val="left"/>
+      <w:pPr>
+        <w:ind w:left="5040" w:hanging="360"/>
+      </w:pPr>
+    </w:lvl>
+    <w:lvl w:ilvl="7" w:tplc="08090019" w:tentative="1">
+      <w:start w:val="1"/>
+      <w:numFmt w:val="lowerLetter"/>
+      <w:lvlText w:val="%8."/>
+      <w:lvlJc w:val="left"/>
+      <w:pPr>
+        <w:ind w:left="5760" w:hanging="360"/>
+      </w:pPr>
+    </w:lvl>
+    <w:lvl w:ilvl="8" w:tplc="0809001B" w:tentative="1">
+      <w:start w:val="1"/>
+      <w:numFmt w:val="lowerRoman"/>
+      <w:lvlText w:val="%9."/>
+      <w:lvlJc w:val="right"/>
+      <w:pPr>
+        <w:ind w:left="6480" w:hanging="180"/>
+      </w:pPr>
+    </w:lvl>
+  </w:abstractNum>
+  <w:abstractNum w:abstractNumId="5" w15:restartNumberingAfterBreak="0">
     <w:nsid w:val="28796284"/>
     <w:multiLevelType w:val="multilevel"/>
     <w:tmpl w:val="594C527C"/>
@@ -1293,7 +1742,7 @@
       </w:rPr>
     </w:lvl>
   </w:abstractNum>
-  <w:abstractNum w:abstractNumId="4" w15:restartNumberingAfterBreak="0">
+  <w:abstractNum w:abstractNumId="6" w15:restartNumberingAfterBreak="0">
     <w:nsid w:val="2EB767D4"/>
     <w:multiLevelType w:val="hybridMultilevel"/>
     <w:tmpl w:val="4D5ACB4E"/>
@@ -1382,7 +1831,7 @@
       </w:pPr>
     </w:lvl>
   </w:abstractNum>
-  <w:abstractNum w:abstractNumId="5" w15:restartNumberingAfterBreak="0">
+  <w:abstractNum w:abstractNumId="7" w15:restartNumberingAfterBreak="0">
     <w:nsid w:val="3D5A6707"/>
     <w:multiLevelType w:val="hybridMultilevel"/>
     <w:tmpl w:val="0F8CBAB4"/>
@@ -1468,7 +1917,93 @@
       </w:pPr>
     </w:lvl>
   </w:abstractNum>
-  <w:abstractNum w:abstractNumId="6" w15:restartNumberingAfterBreak="0">
+  <w:abstractNum w:abstractNumId="8" w15:restartNumberingAfterBreak="0">
+    <w:nsid w:val="52A673F2"/>
+    <w:multiLevelType w:val="hybridMultilevel"/>
+    <w:tmpl w:val="A4803F82"/>
+    <w:lvl w:ilvl="0" w:tplc="0809000F">
+      <w:start w:val="1"/>
+      <w:numFmt w:val="decimal"/>
+      <w:lvlText w:val="%1."/>
+      <w:lvlJc w:val="left"/>
+      <w:pPr>
+        <w:ind w:left="720" w:hanging="360"/>
+      </w:pPr>
+    </w:lvl>
+    <w:lvl w:ilvl="1" w:tplc="08090019" w:tentative="1">
+      <w:start w:val="1"/>
+      <w:numFmt w:val="lowerLetter"/>
+      <w:lvlText w:val="%2."/>
+      <w:lvlJc w:val="left"/>
+      <w:pPr>
+        <w:ind w:left="1440" w:hanging="360"/>
+      </w:pPr>
+    </w:lvl>
+    <w:lvl w:ilvl="2" w:tplc="0809001B">
+      <w:start w:val="1"/>
+      <w:numFmt w:val="lowerRoman"/>
+      <w:lvlText w:val="%3."/>
+      <w:lvlJc w:val="right"/>
+      <w:pPr>
+        <w:ind w:left="2160" w:hanging="180"/>
+      </w:pPr>
+    </w:lvl>
+    <w:lvl w:ilvl="3" w:tplc="0809000F" w:tentative="1">
+      <w:start w:val="1"/>
+      <w:numFmt w:val="decimal"/>
+      <w:lvlText w:val="%4."/>
+      <w:lvlJc w:val="left"/>
+      <w:pPr>
+        <w:ind w:left="2880" w:hanging="360"/>
+      </w:pPr>
+    </w:lvl>
+    <w:lvl w:ilvl="4" w:tplc="08090019" w:tentative="1">
+      <w:start w:val="1"/>
+      <w:numFmt w:val="lowerLetter"/>
+      <w:lvlText w:val="%5."/>
+      <w:lvlJc w:val="left"/>
+      <w:pPr>
+        <w:ind w:left="3600" w:hanging="360"/>
+      </w:pPr>
+    </w:lvl>
+    <w:lvl w:ilvl="5" w:tplc="0809001B" w:tentative="1">
+      <w:start w:val="1"/>
+      <w:numFmt w:val="lowerRoman"/>
+      <w:lvlText w:val="%6."/>
+      <w:lvlJc w:val="right"/>
+      <w:pPr>
+        <w:ind w:left="4320" w:hanging="180"/>
+      </w:pPr>
+    </w:lvl>
+    <w:lvl w:ilvl="6" w:tplc="0809000F" w:tentative="1">
+      <w:start w:val="1"/>
+      <w:numFmt w:val="decimal"/>
+      <w:lvlText w:val="%7."/>
+      <w:lvlJc w:val="left"/>
+      <w:pPr>
+        <w:ind w:left="5040" w:hanging="360"/>
+      </w:pPr>
+    </w:lvl>
+    <w:lvl w:ilvl="7" w:tplc="08090019" w:tentative="1">
+      <w:start w:val="1"/>
+      <w:numFmt w:val="lowerLetter"/>
+      <w:lvlText w:val="%8."/>
+      <w:lvlJc w:val="left"/>
+      <w:pPr>
+        <w:ind w:left="5760" w:hanging="360"/>
+      </w:pPr>
+    </w:lvl>
+    <w:lvl w:ilvl="8" w:tplc="0809001B" w:tentative="1">
+      <w:start w:val="1"/>
+      <w:numFmt w:val="lowerRoman"/>
+      <w:lvlText w:val="%9."/>
+      <w:lvlJc w:val="right"/>
+      <w:pPr>
+        <w:ind w:left="6480" w:hanging="180"/>
+      </w:pPr>
+    </w:lvl>
+  </w:abstractNum>
+  <w:abstractNum w:abstractNumId="9" w15:restartNumberingAfterBreak="0">
     <w:nsid w:val="5EF7730C"/>
     <w:multiLevelType w:val="hybridMultilevel"/>
     <w:tmpl w:val="DD106498"/>
@@ -1554,7 +2089,7 @@
       </w:pPr>
     </w:lvl>
   </w:abstractNum>
-  <w:abstractNum w:abstractNumId="7" w15:restartNumberingAfterBreak="0">
+  <w:abstractNum w:abstractNumId="10" w15:restartNumberingAfterBreak="0">
     <w:nsid w:val="6FBA128F"/>
     <w:multiLevelType w:val="hybridMultilevel"/>
     <w:tmpl w:val="FA182698"/>
@@ -1667,7 +2202,7 @@
       </w:rPr>
     </w:lvl>
   </w:abstractNum>
-  <w:abstractNum w:abstractNumId="8" w15:restartNumberingAfterBreak="0">
+  <w:abstractNum w:abstractNumId="11" w15:restartNumberingAfterBreak="0">
     <w:nsid w:val="72DB093A"/>
     <w:multiLevelType w:val="hybridMultilevel"/>
     <w:tmpl w:val="AA46DEB4"/>
@@ -1780,7 +2315,7 @@
       </w:rPr>
     </w:lvl>
   </w:abstractNum>
-  <w:abstractNum w:abstractNumId="9" w15:restartNumberingAfterBreak="0">
+  <w:abstractNum w:abstractNumId="12" w15:restartNumberingAfterBreak="0">
     <w:nsid w:val="764D481C"/>
     <w:multiLevelType w:val="hybridMultilevel"/>
     <w:tmpl w:val="2D22F6CE"/>
@@ -1866,7 +2401,7 @@
       </w:pPr>
     </w:lvl>
   </w:abstractNum>
-  <w:abstractNum w:abstractNumId="10" w15:restartNumberingAfterBreak="0">
+  <w:abstractNum w:abstractNumId="13" w15:restartNumberingAfterBreak="0">
     <w:nsid w:val="78EE0BE3"/>
     <w:multiLevelType w:val="hybridMultilevel"/>
     <w:tmpl w:val="54746E50"/>
@@ -1980,19 +2515,19 @@
     </w:lvl>
   </w:abstractNum>
   <w:num w:numId="1">
-    <w:abstractNumId w:val="4"/>
+    <w:abstractNumId w:val="6"/>
   </w:num>
   <w:num w:numId="2">
     <w:abstractNumId w:val="1"/>
   </w:num>
   <w:num w:numId="3">
-    <w:abstractNumId w:val="3"/>
+    <w:abstractNumId w:val="5"/>
   </w:num>
   <w:num w:numId="4">
-    <w:abstractNumId w:val="8"/>
+    <w:abstractNumId w:val="11"/>
   </w:num>
   <w:num w:numId="5">
-    <w:abstractNumId w:val="7"/>
+    <w:abstractNumId w:val="10"/>
   </w:num>
   <w:num w:numId="6">
     <w:abstractNumId w:val="0"/>
@@ -2001,22 +2536,31 @@
     <w:abstractNumId w:val="1"/>
   </w:num>
   <w:num w:numId="8">
+    <w:abstractNumId w:val="10"/>
+  </w:num>
+  <w:num w:numId="9">
+    <w:abstractNumId w:val="3"/>
+  </w:num>
+  <w:num w:numId="10">
+    <w:abstractNumId w:val="13"/>
+  </w:num>
+  <w:num w:numId="11">
     <w:abstractNumId w:val="7"/>
   </w:num>
-  <w:num w:numId="9">
-    <w:abstractNumId w:val="2"/>
+  <w:num w:numId="12">
+    <w:abstractNumId w:val="12"/>
   </w:num>
-  <w:num w:numId="10">
-    <w:abstractNumId w:val="10"/>
-  </w:num>
-  <w:num w:numId="11">
-    <w:abstractNumId w:val="5"/>
-  </w:num>
-  <w:num w:numId="12">
+  <w:num w:numId="13">
     <w:abstractNumId w:val="9"/>
   </w:num>
-  <w:num w:numId="13">
-    <w:abstractNumId w:val="6"/>
+  <w:num w:numId="14">
+    <w:abstractNumId w:val="4"/>
+  </w:num>
+  <w:num w:numId="15">
+    <w:abstractNumId w:val="8"/>
+  </w:num>
+  <w:num w:numId="16">
+    <w:abstractNumId w:val="2"/>
   </w:num>
 </w:numbering>
 </file>

</xml_diff>

<commit_message>
Updated the Instructions.docx slightly; to include cloning the solution via visual studio directly
</commit_message>
<xml_diff>
--- a/Instructions.docx
+++ b/Instructions.docx
@@ -478,7 +478,7 @@
         </w:numPr>
       </w:pPr>
       <w:r>
-        <w:t>Ensure you have Visual Studio installed</w:t>
+        <w:t>Launch Visual Studio</w:t>
       </w:r>
     </w:p>
     <w:p>
@@ -495,47 +495,26 @@
         </w:numPr>
       </w:pPr>
       <w:r>
-        <w:t xml:space="preserve">Open </w:t>
-      </w:r>
-      <w:hyperlink r:id="rId6" w:history="1">
-        <w:r>
-          <w:rPr>
-            <w:rStyle w:val="Hyperlink"/>
-          </w:rPr>
-          <w:t>https://dev.azure.com/rsmukpublic/_git/audITRecruitment</w:t>
-        </w:r>
-      </w:hyperlink>
+        <w:t>Click “Clone a repository”</w:t>
+      </w:r>
     </w:p>
     <w:p>
       <w:pPr>
         <w:pStyle w:val="ListParagraph"/>
       </w:pPr>
-    </w:p>
-    <w:p>
-      <w:pPr>
-        <w:pStyle w:val="ListParagraph"/>
-        <w:numPr>
-          <w:ilvl w:val="0"/>
-          <w:numId w:val="16"/>
-        </w:numPr>
-      </w:pPr>
-      <w:r>
-        <w:t>Click the “Clone” button</w:t>
-      </w:r>
-    </w:p>
-    <w:p>
-      <w:pPr>
-        <w:pStyle w:val="ListParagraph"/>
-      </w:pPr>
       <w:r>
         <w:rPr>
+          <w:rFonts w:ascii="Arial" w:hAnsi="Arial" w:cs="Arial"/>
           <w:noProof/>
+          <w:color w:val="1F497D"/>
+          <w:sz w:val="20"/>
+          <w:szCs w:val="20"/>
         </w:rPr>
         <w:drawing>
-          <wp:inline distT="0" distB="0" distL="0" distR="0" wp14:anchorId="52E080F3" wp14:editId="375E4E94">
-            <wp:extent cx="1666800" cy="766800"/>
+          <wp:inline distT="0" distB="0" distL="0" distR="0" wp14:anchorId="41B8BB49" wp14:editId="425A9E9D">
+            <wp:extent cx="4888800" cy="3420000"/>
             <wp:effectExtent l="0" t="0" r="0" b="0"/>
-            <wp:docPr id="2" name="Picture 2"/>
+            <wp:docPr id="6" name="Picture 6"/>
             <wp:cNvGraphicFramePr>
               <a:graphicFrameLocks xmlns:a="http://schemas.openxmlformats.org/drawingml/2006/main" noChangeAspect="1"/>
             </wp:cNvGraphicFramePr>
@@ -543,23 +522,36 @@
               <a:graphicData uri="http://schemas.openxmlformats.org/drawingml/2006/picture">
                 <pic:pic xmlns:pic="http://schemas.openxmlformats.org/drawingml/2006/picture">
                   <pic:nvPicPr>
-                    <pic:cNvPr id="1" name=""/>
-                    <pic:cNvPicPr/>
+                    <pic:cNvPr id="0" name="Picture 6"/>
+                    <pic:cNvPicPr>
+                      <a:picLocks noChangeAspect="1" noChangeArrowheads="1"/>
+                    </pic:cNvPicPr>
                   </pic:nvPicPr>
                   <pic:blipFill>
-                    <a:blip r:embed="rId7"/>
+                    <a:blip r:embed="rId6" r:link="rId7">
+                      <a:extLst>
+                        <a:ext uri="{28A0092B-C50C-407E-A947-70E740481C1C}">
+                          <a14:useLocalDpi xmlns:a14="http://schemas.microsoft.com/office/drawing/2010/main" val="0"/>
+                        </a:ext>
+                      </a:extLst>
+                    </a:blip>
+                    <a:srcRect/>
                     <a:stretch>
                       <a:fillRect/>
                     </a:stretch>
                   </pic:blipFill>
-                  <pic:spPr>
+                  <pic:spPr bwMode="auto">
                     <a:xfrm>
                       <a:off x="0" y="0"/>
-                      <a:ext cx="1666800" cy="766800"/>
+                      <a:ext cx="4888800" cy="3420000"/>
                     </a:xfrm>
                     <a:prstGeom prst="rect">
                       <a:avLst/>
                     </a:prstGeom>
+                    <a:noFill/>
+                    <a:ln>
+                      <a:noFill/>
+                    </a:ln>
                   </pic:spPr>
                 </pic:pic>
               </a:graphicData>
@@ -576,13 +568,45 @@
     <w:p>
       <w:pPr>
         <w:pStyle w:val="ListParagraph"/>
+      </w:pPr>
+    </w:p>
+    <w:p>
+      <w:pPr>
+        <w:pStyle w:val="ListParagraph"/>
         <w:numPr>
           <w:ilvl w:val="0"/>
           <w:numId w:val="16"/>
         </w:numPr>
       </w:pPr>
       <w:r>
-        <w:t>Select “Clone in Visual Studio”</w:t>
+        <w:t>Set the location you want to save the solution to and p</w:t>
+      </w:r>
+      <w:r>
+        <w:t>ut in this URL into the Repository location</w:t>
+      </w:r>
+      <w:r>
+        <w:t xml:space="preserve">: </w:t>
+      </w:r>
+      <w:hyperlink r:id="rId8" w:history="1">
+        <w:r>
+          <w:rPr>
+            <w:rStyle w:val="Hyperlink"/>
+          </w:rPr>
+          <w:t>https://rsmukpublic@dev.azure.com/rsmukpublic/audITRecruitment/_git/audITRecruitment</w:t>
+        </w:r>
+      </w:hyperlink>
+    </w:p>
+    <w:p>
+      <w:pPr>
+        <w:pStyle w:val="ListParagraph"/>
+      </w:pPr>
+    </w:p>
+    <w:p>
+      <w:pPr>
+        <w:pStyle w:val="ListParagraph"/>
+      </w:pPr>
+      <w:r>
+        <w:t>Then click “Clone”</w:t>
       </w:r>
     </w:p>
     <w:p>
@@ -594,10 +618,10 @@
           <w:noProof/>
         </w:rPr>
         <w:drawing>
-          <wp:inline distT="0" distB="0" distL="0" distR="0" wp14:anchorId="410E18FD" wp14:editId="37F952BE">
-            <wp:extent cx="2383200" cy="2016000"/>
+          <wp:inline distT="0" distB="0" distL="0" distR="0" wp14:anchorId="4F80AF81" wp14:editId="76C4551F">
+            <wp:extent cx="4960800" cy="3456000"/>
             <wp:effectExtent l="0" t="0" r="0" b="0"/>
-            <wp:docPr id="3" name="Picture 3"/>
+            <wp:docPr id="8" name="Picture 8"/>
             <wp:cNvGraphicFramePr>
               <a:graphicFrameLocks xmlns:a="http://schemas.openxmlformats.org/drawingml/2006/main" noChangeAspect="1"/>
             </wp:cNvGraphicFramePr>
@@ -605,23 +629,36 @@
               <a:graphicData uri="http://schemas.openxmlformats.org/drawingml/2006/picture">
                 <pic:pic xmlns:pic="http://schemas.openxmlformats.org/drawingml/2006/picture">
                   <pic:nvPicPr>
-                    <pic:cNvPr id="1" name=""/>
-                    <pic:cNvPicPr/>
+                    <pic:cNvPr id="0" name="Picture 8"/>
+                    <pic:cNvPicPr>
+                      <a:picLocks noChangeAspect="1" noChangeArrowheads="1"/>
+                    </pic:cNvPicPr>
                   </pic:nvPicPr>
                   <pic:blipFill>
-                    <a:blip r:embed="rId8"/>
+                    <a:blip r:embed="rId9" r:link="rId10">
+                      <a:extLst>
+                        <a:ext uri="{28A0092B-C50C-407E-A947-70E740481C1C}">
+                          <a14:useLocalDpi xmlns:a14="http://schemas.microsoft.com/office/drawing/2010/main" val="0"/>
+                        </a:ext>
+                      </a:extLst>
+                    </a:blip>
+                    <a:srcRect/>
                     <a:stretch>
                       <a:fillRect/>
                     </a:stretch>
                   </pic:blipFill>
-                  <pic:spPr>
+                  <pic:spPr bwMode="auto">
                     <a:xfrm>
                       <a:off x="0" y="0"/>
-                      <a:ext cx="2383200" cy="2016000"/>
+                      <a:ext cx="4960800" cy="3456000"/>
                     </a:xfrm>
                     <a:prstGeom prst="rect">
                       <a:avLst/>
                     </a:prstGeom>
+                    <a:noFill/>
+                    <a:ln>
+                      <a:noFill/>
+                    </a:ln>
                   </pic:spPr>
                 </pic:pic>
               </a:graphicData>
@@ -630,11 +667,7 @@
         </w:drawing>
       </w:r>
     </w:p>
-    <w:p>
-      <w:pPr>
-        <w:pStyle w:val="ListParagraph"/>
-      </w:pPr>
-    </w:p>
+    <w:p/>
     <w:p>
       <w:pPr>
         <w:pStyle w:val="ListParagraph"/>
@@ -644,69 +677,10 @@
         </w:numPr>
       </w:pPr>
       <w:r>
-        <w:t>Select a local folder to clone into:</w:t>
-      </w:r>
-    </w:p>
-    <w:p>
-      <w:pPr>
-        <w:pStyle w:val="ListParagraph"/>
-      </w:pPr>
-      <w:r>
-        <w:rPr>
-          <w:noProof/>
-        </w:rPr>
-        <w:drawing>
-          <wp:inline distT="0" distB="0" distL="0" distR="0" wp14:anchorId="163491C6" wp14:editId="72E807BB">
-            <wp:extent cx="2462400" cy="1130400"/>
-            <wp:effectExtent l="0" t="0" r="0" b="0"/>
-            <wp:docPr id="5" name="Picture 5"/>
-            <wp:cNvGraphicFramePr>
-              <a:graphicFrameLocks xmlns:a="http://schemas.openxmlformats.org/drawingml/2006/main" noChangeAspect="1"/>
-            </wp:cNvGraphicFramePr>
-            <a:graphic xmlns:a="http://schemas.openxmlformats.org/drawingml/2006/main">
-              <a:graphicData uri="http://schemas.openxmlformats.org/drawingml/2006/picture">
-                <pic:pic xmlns:pic="http://schemas.openxmlformats.org/drawingml/2006/picture">
-                  <pic:nvPicPr>
-                    <pic:cNvPr id="1" name=""/>
-                    <pic:cNvPicPr/>
-                  </pic:nvPicPr>
-                  <pic:blipFill>
-                    <a:blip r:embed="rId9"/>
-                    <a:stretch>
-                      <a:fillRect/>
-                    </a:stretch>
-                  </pic:blipFill>
-                  <pic:spPr>
-                    <a:xfrm>
-                      <a:off x="0" y="0"/>
-                      <a:ext cx="2462400" cy="1130400"/>
-                    </a:xfrm>
-                    <a:prstGeom prst="rect">
-                      <a:avLst/>
-                    </a:prstGeom>
-                  </pic:spPr>
-                </pic:pic>
-              </a:graphicData>
-            </a:graphic>
-          </wp:inline>
-        </w:drawing>
-      </w:r>
-    </w:p>
-    <w:p>
-      <w:pPr>
-        <w:pStyle w:val="ListParagraph"/>
-      </w:pPr>
-    </w:p>
-    <w:p>
-      <w:pPr>
-        <w:pStyle w:val="ListParagraph"/>
-        <w:numPr>
-          <w:ilvl w:val="0"/>
-          <w:numId w:val="16"/>
-        </w:numPr>
-      </w:pPr>
-      <w:r>
-        <w:t>Open the Package Manager Console and run:</w:t>
+        <w:t>Once open; o</w:t>
+      </w:r>
+      <w:r>
+        <w:t>pen the Package Manager Console and run:</w:t>
       </w:r>
     </w:p>
     <w:p>
@@ -730,7 +704,19 @@
           <w:szCs w:val="18"/>
           <w:shd w:val="clear" w:color="auto" w:fill="F2F2F2"/>
         </w:rPr>
-        <w:t>Update-Package -reinstall</w:t>
+        <w:t>Updat</w:t>
+      </w:r>
+      <w:bookmarkStart w:id="0" w:name="_GoBack"/>
+      <w:bookmarkEnd w:id="0"/>
+      <w:r>
+        <w:rPr>
+          <w:rFonts w:ascii="Courier New" w:hAnsi="Courier New" w:cs="Courier New"/>
+          <w:color w:val="171717"/>
+          <w:sz w:val="18"/>
+          <w:szCs w:val="18"/>
+          <w:shd w:val="clear" w:color="auto" w:fill="F2F2F2"/>
+        </w:rPr>
+        <w:t>e-Package -reinstall</w:t>
       </w:r>
     </w:p>
     <w:p/>
@@ -739,6 +725,7 @@
         <w:pStyle w:val="Heading1"/>
       </w:pPr>
       <w:r>
+        <w:lastRenderedPageBreak/>
         <w:t>Ajax Search Reproduction Steps</w:t>
       </w:r>
     </w:p>
@@ -809,7 +796,7 @@
       <w:r>
         <w:t xml:space="preserve">Launch Fiddler web debugging proxy ( </w:t>
       </w:r>
-      <w:hyperlink r:id="rId10" w:history="1">
+      <w:hyperlink r:id="rId11" w:history="1">
         <w:r>
           <w:rPr>
             <w:rStyle w:val="Hyperlink"/>
@@ -846,7 +833,6 @@
         <w:rPr>
           <w:noProof/>
         </w:rPr>
-        <w:lastRenderedPageBreak/>
         <w:drawing>
           <wp:inline distT="0" distB="0" distL="0" distR="0" wp14:anchorId="05A5E1F7" wp14:editId="4A7D806D">
             <wp:extent cx="2728800" cy="1857600"/>
@@ -863,7 +849,7 @@
                     <pic:cNvPicPr/>
                   </pic:nvPicPr>
                   <pic:blipFill>
-                    <a:blip r:embed="rId11"/>
+                    <a:blip r:embed="rId12"/>
                     <a:stretch>
                       <a:fillRect/>
                     </a:stretch>
@@ -921,7 +907,7 @@
                     <pic:cNvPicPr/>
                   </pic:nvPicPr>
                   <pic:blipFill>
-                    <a:blip r:embed="rId12"/>
+                    <a:blip r:embed="rId13"/>
                     <a:stretch>
                       <a:fillRect/>
                     </a:stretch>
@@ -1065,10 +1051,7 @@
       <w:proofErr w:type="spellEnd"/>
       <w:proofErr w:type="gramEnd"/>
     </w:p>
-    <w:p>
-      <w:bookmarkStart w:id="0" w:name="_GoBack"/>
-      <w:bookmarkEnd w:id="0"/>
-    </w:p>
+    <w:p/>
     <w:sectPr>
       <w:pgSz w:w="11906" w:h="16838"/>
       <w:pgMar w:top="720" w:right="720" w:bottom="720" w:left="720" w:header="708" w:footer="708" w:gutter="0"/>
@@ -1309,8 +1292,9 @@
   <w:abstractNum w:abstractNumId="2" w15:restartNumberingAfterBreak="0">
     <w:nsid w:val="14BB6BEE"/>
     <w:multiLevelType w:val="hybridMultilevel"/>
-    <w:tmpl w:val="57B88C5E"/>
+    <w:tmpl w:val="6066BC84"/>
     <w:lvl w:ilvl="0" w:tplc="0809000F">
+      <w:start w:val="1"/>
       <w:numFmt w:val="decimal"/>
       <w:lvlText w:val="%1."/>
       <w:lvlJc w:val="left"/>
@@ -2582,7 +2566,7 @@
       </w:pPr>
     </w:pPrDefault>
   </w:docDefaults>
-  <w:latentStyles w:defLockedState="0" w:defUIPriority="99" w:defSemiHidden="0" w:defUnhideWhenUsed="0" w:defQFormat="0" w:count="377">
+  <w:latentStyles w:defLockedState="0" w:defUIPriority="99" w:defSemiHidden="0" w:defUnhideWhenUsed="0" w:defQFormat="0" w:count="376">
     <w:lsdException w:name="Normal" w:uiPriority="0" w:qFormat="1"/>
     <w:lsdException w:name="heading 1" w:uiPriority="9" w:qFormat="1"/>
     <w:lsdException w:name="heading 2" w:semiHidden="1" w:uiPriority="9" w:unhideWhenUsed="1" w:qFormat="1"/>
@@ -2959,7 +2943,6 @@
     <w:lsdException w:name="Hashtag" w:semiHidden="1" w:unhideWhenUsed="1"/>
     <w:lsdException w:name="Unresolved Mention" w:semiHidden="1" w:unhideWhenUsed="1"/>
     <w:lsdException w:name="Smart Link" w:semiHidden="1" w:unhideWhenUsed="1"/>
-    <w:lsdException w:name="Smart Link Error" w:semiHidden="1" w:unhideWhenUsed="1"/>
   </w:latentStyles>
   <w:style w:type="paragraph" w:default="1" w:styleId="Normal">
     <w:name w:val="Normal"/>
@@ -3133,7 +3116,6 @@
     <w:name w:val="Hyperlink"/>
     <w:basedOn w:val="DefaultParagraphFont"/>
     <w:uiPriority w:val="99"/>
-    <w:semiHidden/>
     <w:unhideWhenUsed/>
     <w:rsid w:val="00780FAA"/>
     <w:rPr>
@@ -3201,6 +3183,18 @@
         <w:insideV w:val="single" w:sz="4" w:space="0" w:color="auto"/>
       </w:tblBorders>
     </w:tblPr>
+  </w:style>
+  <w:style w:type="character" w:styleId="UnresolvedMention">
+    <w:name w:val="Unresolved Mention"/>
+    <w:basedOn w:val="DefaultParagraphFont"/>
+    <w:uiPriority w:val="99"/>
+    <w:semiHidden/>
+    <w:unhideWhenUsed/>
+    <w:rsid w:val="00EF7EA5"/>
+    <w:rPr>
+      <w:color w:val="605E5C"/>
+      <w:shd w:val="clear" w:color="auto" w:fill="E1DFDD"/>
+    </w:rPr>
   </w:style>
 </w:styles>
 </file>

</xml_diff>